<commit_message>
Specificatie attributen gegenereerd voor associaties (commit op weg naar 1.2alfa5)
</commit_message>
<xml_diff>
--- a/AssociatiesEnRollen/src/Specificatie attributen gegenereerd voor associaties.docx
+++ b/AssociatiesEnRollen/src/Specificatie attributen gegenereerd voor associaties.docx
@@ -9,6 +9,8 @@
           <w:lang w:val="nl-BE"/>
         </w:rPr>
       </w:pPr>
+      <w:bookmarkStart w:id="0" w:name="_GoBack"/>
+      <w:bookmarkEnd w:id="0"/>
       <w:r>
         <w:rPr>
           <w:lang w:val="nl-BE"/>
@@ -1607,16 +1609,7 @@
                 <w:szCs w:val="22"/>
                 <w:lang w:val="nl-BE"/>
               </w:rPr>
-              <w:t>1.2.alfa</w:t>
-            </w:r>
-            <w:r>
-              <w:rPr>
-                <w:rFonts w:ascii="Calibri" w:hAnsi="Calibri" w:cs="Calibri"/>
-                <w:sz w:val="22"/>
-                <w:szCs w:val="22"/>
-                <w:lang w:val="nl-BE"/>
-              </w:rPr>
-              <w:t>4</w:t>
+              <w:t>1.2.alfa4</w:t>
             </w:r>
           </w:p>
         </w:tc>
@@ -1642,16 +1635,7 @@
                 <w:szCs w:val="22"/>
                 <w:lang w:val="nl-BE"/>
               </w:rPr>
-              <w:t>4</w:t>
-            </w:r>
-            <w:r>
-              <w:rPr>
-                <w:rFonts w:ascii="Calibri" w:hAnsi="Calibri" w:cs="Calibri"/>
-                <w:sz w:val="22"/>
-                <w:szCs w:val="22"/>
-                <w:lang w:val="nl-BE"/>
-              </w:rPr>
-              <w:t xml:space="preserve"> okt. 19</w:t>
+              <w:t>4 okt. 19</w:t>
             </w:r>
           </w:p>
         </w:tc>
@@ -1724,16 +1708,7 @@
                 <w:szCs w:val="16"/>
                 <w:lang w:val="nl-BE"/>
               </w:rPr>
-              <w:t xml:space="preserve">Uri bij voorbeelden i.v.m. </w:t>
-            </w:r>
-            <w:r>
-              <w:rPr>
-                <w:rFonts w:ascii="Calibri" w:hAnsi="Calibri" w:cs="Calibri"/>
-                <w:sz w:val="16"/>
-                <w:szCs w:val="16"/>
-                <w:lang w:val="nl-BE"/>
-              </w:rPr>
-              <w:t xml:space="preserve">van </w:t>
+              <w:t xml:space="preserve">Uri bij voorbeelden i.v.m. van </w:t>
             </w:r>
             <w:r>
               <w:rPr>
@@ -1789,8 +1764,133 @@
               </w:rPr>
               <w:t xml:space="preserve"> (7.2.x)</w:t>
             </w:r>
-            <w:bookmarkStart w:id="0" w:name="_GoBack"/>
-            <w:bookmarkEnd w:id="0"/>
+          </w:p>
+        </w:tc>
+      </w:tr>
+      <w:tr>
+        <w:tc>
+          <w:tcPr>
+            <w:tcW w:w="1165" w:type="dxa"/>
+          </w:tcPr>
+          <w:p>
+            <w:pPr>
+              <w:pStyle w:val="NormalWeb"/>
+              <w:spacing w:before="0" w:beforeAutospacing="0" w:after="0" w:afterAutospacing="0"/>
+              <w:rPr>
+                <w:rFonts w:ascii="Calibri" w:hAnsi="Calibri" w:cs="Calibri"/>
+                <w:sz w:val="22"/>
+                <w:szCs w:val="22"/>
+                <w:lang w:val="nl-BE"/>
+              </w:rPr>
+            </w:pPr>
+            <w:r>
+              <w:rPr>
+                <w:rFonts w:ascii="Calibri" w:hAnsi="Calibri" w:cs="Calibri"/>
+                <w:sz w:val="22"/>
+                <w:szCs w:val="22"/>
+                <w:lang w:val="nl-BE"/>
+              </w:rPr>
+              <w:t>1.2.alfa5</w:t>
+            </w:r>
+          </w:p>
+        </w:tc>
+        <w:tc>
+          <w:tcPr>
+            <w:tcW w:w="1170" w:type="dxa"/>
+          </w:tcPr>
+          <w:p>
+            <w:pPr>
+              <w:pStyle w:val="NormalWeb"/>
+              <w:spacing w:before="0" w:beforeAutospacing="0" w:after="0" w:afterAutospacing="0"/>
+              <w:rPr>
+                <w:rFonts w:ascii="Calibri" w:hAnsi="Calibri" w:cs="Calibri"/>
+                <w:sz w:val="22"/>
+                <w:szCs w:val="22"/>
+                <w:lang w:val="nl-BE"/>
+              </w:rPr>
+            </w:pPr>
+            <w:r>
+              <w:rPr>
+                <w:rFonts w:ascii="Calibri" w:hAnsi="Calibri" w:cs="Calibri"/>
+                <w:sz w:val="22"/>
+                <w:szCs w:val="22"/>
+                <w:lang w:val="nl-BE"/>
+              </w:rPr>
+              <w:t>TODO</w:t>
+            </w:r>
+          </w:p>
+        </w:tc>
+        <w:tc>
+          <w:tcPr>
+            <w:tcW w:w="1440" w:type="dxa"/>
+          </w:tcPr>
+          <w:p>
+            <w:pPr>
+              <w:pStyle w:val="NormalWeb"/>
+              <w:spacing w:before="0" w:beforeAutospacing="0" w:after="0" w:afterAutospacing="0"/>
+              <w:rPr>
+                <w:rFonts w:ascii="Calibri" w:hAnsi="Calibri" w:cs="Calibri"/>
+                <w:sz w:val="22"/>
+                <w:szCs w:val="22"/>
+                <w:lang w:val="nl-BE"/>
+              </w:rPr>
+            </w:pPr>
+            <w:r>
+              <w:rPr>
+                <w:rFonts w:ascii="Calibri" w:hAnsi="Calibri" w:cs="Calibri"/>
+                <w:sz w:val="22"/>
+                <w:szCs w:val="22"/>
+                <w:lang w:val="nl-BE"/>
+              </w:rPr>
+              <w:t>Martin Vanbrabant</w:t>
+            </w:r>
+          </w:p>
+        </w:tc>
+        <w:tc>
+          <w:tcPr>
+            <w:tcW w:w="5944" w:type="dxa"/>
+          </w:tcPr>
+          <w:p>
+            <w:pPr>
+              <w:pStyle w:val="NormalWeb"/>
+              <w:spacing w:before="0" w:beforeAutospacing="0" w:after="0" w:afterAutospacing="0"/>
+              <w:rPr>
+                <w:rFonts w:ascii="Calibri" w:hAnsi="Calibri" w:cs="Calibri"/>
+                <w:sz w:val="22"/>
+                <w:szCs w:val="22"/>
+                <w:lang w:val="nl-BE"/>
+              </w:rPr>
+            </w:pPr>
+            <w:r>
+              <w:rPr>
+                <w:rFonts w:ascii="Calibri" w:hAnsi="Calibri" w:cs="Calibri"/>
+                <w:sz w:val="22"/>
+                <w:szCs w:val="22"/>
+                <w:lang w:val="nl-BE"/>
+              </w:rPr>
+              <w:t>Toevoegingen:</w:t>
+            </w:r>
+          </w:p>
+          <w:p>
+            <w:pPr>
+              <w:pStyle w:val="NormalWeb"/>
+              <w:spacing w:before="0" w:beforeAutospacing="0" w:after="0" w:afterAutospacing="0"/>
+              <w:rPr>
+                <w:rFonts w:ascii="Calibri" w:hAnsi="Calibri" w:cs="Calibri"/>
+                <w:sz w:val="22"/>
+                <w:szCs w:val="22"/>
+                <w:lang w:val="nl-BE"/>
+              </w:rPr>
+            </w:pPr>
+            <w:r>
+              <w:rPr>
+                <w:rFonts w:ascii="Calibri" w:hAnsi="Calibri" w:cs="Calibri"/>
+                <w:sz w:val="16"/>
+                <w:szCs w:val="16"/>
+                <w:lang w:val="nl-BE"/>
+              </w:rPr>
+              <w:t>Appendix 1, Appendix 2</w:t>
+            </w:r>
           </w:p>
         </w:tc>
       </w:tr>
@@ -4382,29 +4482,110 @@
         <w:rPr>
           <w:lang w:val="nl-BE"/>
         </w:rPr>
-        <w:t xml:space="preserve">attributen dezelfde URI worden gegenereerd. </w:t>
-      </w:r>
-      <w:r>
-        <w:rPr>
-          <w:lang w:val="nl-BE"/>
-        </w:rPr>
-        <w:t xml:space="preserve">Een voorbeeld is geval 2, indien de associatie een tag </w:t>
-      </w:r>
-      <w:proofErr w:type="spellStart"/>
-      <w:r>
-        <w:rPr>
-          <w:rStyle w:val="LetterlijkChar"/>
-          <w:sz w:val="20"/>
-          <w:szCs w:val="20"/>
-          <w:lang w:val="nl-BE"/>
-        </w:rPr>
-        <w:t>uri</w:t>
-      </w:r>
-      <w:proofErr w:type="spellEnd"/>
-      <w:r>
-        <w:rPr>
-          <w:sz w:val="20"/>
-          <w:szCs w:val="20"/>
+        <w:t>attributen d</w:t>
+      </w:r>
+      <w:r>
+        <w:rPr>
+          <w:lang w:val="nl-BE"/>
+        </w:rPr>
+        <w:t xml:space="preserve">ezelfde URI worden gegenereerd. </w:t>
+      </w:r>
+      <w:r>
+        <w:rPr>
+          <w:lang w:val="nl-BE"/>
+        </w:rPr>
+        <w:t>Dit kan aanleiding geven tot een URI conflict. Een URI conflict is het meer dan éénmaal een URI gebruiken, echter met verschillend domein en/of bereik.</w:t>
+      </w:r>
+    </w:p>
+    <w:p>
+      <w:pPr>
+        <w:rPr>
+          <w:lang w:val="nl-BE"/>
+        </w:rPr>
+      </w:pPr>
+    </w:p>
+    <w:p>
+      <w:pPr>
+        <w:rPr>
+          <w:lang w:val="nl-BE"/>
+        </w:rPr>
+      </w:pPr>
+      <w:r>
+        <w:rPr>
+          <w:lang w:val="nl-BE"/>
+        </w:rPr>
+        <w:t>In de gevallen waar de toolchain meer dan één keer eenzelfde URI genereert, zal ze een wa</w:t>
+      </w:r>
+      <w:r>
+        <w:rPr>
+          <w:lang w:val="nl-BE"/>
+        </w:rPr>
+        <w:t>arschuwing (</w:t>
+      </w:r>
+      <w:proofErr w:type="spellStart"/>
+      <w:r>
+        <w:rPr>
+          <w:lang w:val="nl-BE"/>
+        </w:rPr>
+        <w:t>warning</w:t>
+      </w:r>
+      <w:proofErr w:type="spellEnd"/>
+      <w:r>
+        <w:rPr>
+          <w:lang w:val="nl-BE"/>
+        </w:rPr>
+        <w:t>)</w:t>
+      </w:r>
+      <w:r>
+        <w:rPr>
+          <w:lang w:val="nl-BE"/>
+        </w:rPr>
+        <w:t xml:space="preserve"> geven</w:t>
+      </w:r>
+      <w:r>
+        <w:rPr>
+          <w:lang w:val="nl-BE"/>
+        </w:rPr>
+        <w:t xml:space="preserve">. </w:t>
+      </w:r>
+      <w:r>
+        <w:rPr>
+          <w:lang w:val="nl-BE"/>
+        </w:rPr>
+        <w:t xml:space="preserve">Waarom geen </w:t>
+      </w:r>
+      <w:r>
+        <w:rPr>
+          <w:lang w:val="nl-BE"/>
+        </w:rPr>
+        <w:t>foutmelding (</w:t>
+      </w:r>
+      <w:r>
+        <w:rPr>
+          <w:lang w:val="nl-BE"/>
+        </w:rPr>
+        <w:t>error</w:t>
+      </w:r>
+      <w:r>
+        <w:rPr>
+          <w:lang w:val="nl-BE"/>
+        </w:rPr>
+        <w:t>)</w:t>
+      </w:r>
+      <w:r>
+        <w:rPr>
+          <w:lang w:val="nl-BE"/>
+        </w:rPr>
+        <w:t>? Omdat d</w:t>
+      </w:r>
+      <w:r>
+        <w:rPr>
+          <w:lang w:val="nl-BE"/>
+        </w:rPr>
+        <w:t>ezelfde</w:t>
+      </w:r>
+      <w:r>
+        <w:rPr>
           <w:lang w:val="nl-BE"/>
         </w:rPr>
         <w:t xml:space="preserve"> </w:t>
@@ -4413,211 +4594,134 @@
         <w:rPr>
           <w:lang w:val="nl-BE"/>
         </w:rPr>
-        <w:t>heeft.</w:t>
-      </w:r>
-    </w:p>
-    <w:p>
-      <w:pPr>
-        <w:rPr>
-          <w:lang w:val="nl-BE"/>
-        </w:rPr>
-      </w:pPr>
-    </w:p>
-    <w:p>
-      <w:pPr>
-        <w:rPr>
-          <w:lang w:val="nl-BE"/>
-        </w:rPr>
-      </w:pPr>
-      <w:r>
-        <w:rPr>
-          <w:lang w:val="nl-BE"/>
-        </w:rPr>
-        <w:t>Dit kan aanleiding geven tot een URI conflict. Een URI conflict is het meer dan éénmaal een URI gebruiken, echter met verschillend domein en/of bereik.</w:t>
-      </w:r>
-    </w:p>
-    <w:p>
-      <w:pPr>
-        <w:rPr>
-          <w:lang w:val="nl-BE"/>
-        </w:rPr>
-      </w:pPr>
-    </w:p>
-    <w:p>
-      <w:pPr>
-        <w:rPr>
-          <w:lang w:val="nl-BE"/>
-        </w:rPr>
-      </w:pPr>
-      <w:r>
-        <w:rPr>
-          <w:lang w:val="nl-BE"/>
-        </w:rPr>
-        <w:t>In de gevallen waar de toolchain meer dan één keer eenzelfde URI genereert, zal ze een wa</w:t>
-      </w:r>
-      <w:r>
-        <w:rPr>
-          <w:lang w:val="nl-BE"/>
-        </w:rPr>
-        <w:t>arschuwing (</w:t>
-      </w:r>
-      <w:proofErr w:type="spellStart"/>
-      <w:r>
-        <w:rPr>
-          <w:lang w:val="nl-BE"/>
-        </w:rPr>
-        <w:t>warning</w:t>
-      </w:r>
-      <w:proofErr w:type="spellEnd"/>
-      <w:r>
-        <w:rPr>
-          <w:lang w:val="nl-BE"/>
-        </w:rPr>
-        <w:t>)</w:t>
-      </w:r>
-      <w:r>
-        <w:rPr>
-          <w:lang w:val="nl-BE"/>
-        </w:rPr>
-        <w:t xml:space="preserve"> geven</w:t>
-      </w:r>
-      <w:r>
-        <w:rPr>
-          <w:lang w:val="nl-BE"/>
-        </w:rPr>
-        <w:t xml:space="preserve">. </w:t>
-      </w:r>
-      <w:r>
-        <w:rPr>
-          <w:lang w:val="nl-BE"/>
-        </w:rPr>
-        <w:t xml:space="preserve">Waarom geen </w:t>
-      </w:r>
-      <w:r>
-        <w:rPr>
-          <w:lang w:val="nl-BE"/>
-        </w:rPr>
-        <w:t>foutmelding (</w:t>
-      </w:r>
-      <w:r>
-        <w:rPr>
-          <w:lang w:val="nl-BE"/>
-        </w:rPr>
-        <w:t>error</w:t>
-      </w:r>
-      <w:r>
-        <w:rPr>
-          <w:lang w:val="nl-BE"/>
-        </w:rPr>
-        <w:t>)</w:t>
-      </w:r>
-      <w:r>
-        <w:rPr>
-          <w:lang w:val="nl-BE"/>
-        </w:rPr>
-        <w:t>? Omdat dit soms ook</w:t>
-      </w:r>
-      <w:r>
-        <w:rPr>
-          <w:lang w:val="nl-BE"/>
-        </w:rPr>
-        <w:t xml:space="preserve"> niet tot een</w:t>
-      </w:r>
+        <w:t xml:space="preserve">URI </w:t>
+      </w:r>
+      <w:r>
+        <w:rPr>
+          <w:lang w:val="nl-BE"/>
+        </w:rPr>
+        <w:t xml:space="preserve">genereren niet altijd tot een </w:t>
+      </w:r>
+      <w:r>
+        <w:rPr>
+          <w:lang w:val="nl-BE"/>
+        </w:rPr>
+        <w:t>conflict leidt</w:t>
+      </w:r>
+      <w:r>
+        <w:rPr>
+          <w:lang w:val="nl-BE"/>
+        </w:rPr>
+        <w:t>.</w:t>
+      </w:r>
+    </w:p>
+    <w:p>
+      <w:pPr>
+        <w:rPr>
+          <w:lang w:val="nl-BE"/>
+        </w:rPr>
+      </w:pPr>
       <w:r>
         <w:rPr>
           <w:lang w:val="nl-BE"/>
         </w:rPr>
         <w:t xml:space="preserve"> </w:t>
       </w:r>
-      <w:r>
-        <w:rPr>
-          <w:lang w:val="nl-BE"/>
-        </w:rPr>
-        <w:t>URI conflict leidt</w:t>
-      </w:r>
-      <w:r>
-        <w:rPr>
-          <w:lang w:val="nl-BE"/>
-        </w:rPr>
-        <w:t xml:space="preserve">. Dit </w:t>
-      </w:r>
-      <w:r>
-        <w:rPr>
-          <w:lang w:val="nl-BE"/>
-        </w:rPr>
-        <w:t>leidt</w:t>
-      </w:r>
-      <w:r>
-        <w:rPr>
-          <w:lang w:val="nl-BE"/>
-        </w:rPr>
-        <w:t xml:space="preserve"> bijvoorbeeld </w:t>
-      </w:r>
-      <w:r>
-        <w:rPr>
-          <w:lang w:val="nl-BE"/>
-        </w:rPr>
-        <w:t xml:space="preserve">niet tot </w:t>
-      </w:r>
-      <w:r>
-        <w:rPr>
-          <w:lang w:val="nl-BE"/>
-        </w:rPr>
-        <w:t xml:space="preserve">een </w:t>
-      </w:r>
-      <w:r>
-        <w:rPr>
-          <w:lang w:val="nl-BE"/>
-        </w:rPr>
-        <w:t>URI conflict</w:t>
-      </w:r>
-      <w:r>
-        <w:rPr>
-          <w:lang w:val="nl-BE"/>
-        </w:rPr>
-        <w:t xml:space="preserve"> in een applicatieprofiel, als het om een afgedaalde associatie zou gaan, die in het vocabularium zou gedefinieerd zijn op een gemeenschappelijke basisklasse</w:t>
-      </w:r>
-      <w:r>
-        <w:rPr>
-          <w:lang w:val="nl-BE"/>
-        </w:rPr>
-        <w:t xml:space="preserve"> van de deelnemende klassen</w:t>
+    </w:p>
+    <w:p>
+      <w:pPr>
+        <w:rPr>
+          <w:lang w:val="nl-BE"/>
+        </w:rPr>
+      </w:pPr>
+      <w:r>
+        <w:rPr>
+          <w:lang w:val="nl-BE"/>
+        </w:rPr>
+        <w:t xml:space="preserve">Een opsomming van mogelijke gevallen en </w:t>
+      </w:r>
+      <w:r>
+        <w:rPr>
+          <w:lang w:val="nl-BE"/>
+        </w:rPr>
+        <w:t>manieren om ze te omzeilen</w:t>
+      </w:r>
+      <w:r>
+        <w:rPr>
+          <w:lang w:val="nl-BE"/>
+        </w:rPr>
+        <w:t xml:space="preserve"> worden gegeven in </w:t>
+      </w:r>
+      <w:r>
+        <w:rPr>
+          <w:lang w:val="nl-BE"/>
+        </w:rPr>
+        <w:fldChar w:fldCharType="begin"/>
+      </w:r>
+      <w:r>
+        <w:rPr>
+          <w:lang w:val="nl-BE"/>
+        </w:rPr>
+        <w:instrText xml:space="preserve"> REF _Ref21349072 \h </w:instrText>
+      </w:r>
+      <w:r>
+        <w:rPr>
+          <w:lang w:val="nl-BE"/>
+        </w:rPr>
+      </w:r>
+      <w:r>
+        <w:rPr>
+          <w:lang w:val="nl-BE"/>
+        </w:rPr>
+        <w:fldChar w:fldCharType="separate"/>
+      </w:r>
+      <w:r>
+        <w:rPr>
+          <w:rStyle w:val="Hyperlink"/>
+          <w:color w:val="2E74B5" w:themeColor="accent1" w:themeShade="BF"/>
+          <w:u w:val="none"/>
+        </w:rPr>
+        <w:t xml:space="preserve">Appendix 1: </w:t>
+      </w:r>
+      <w:proofErr w:type="spellStart"/>
+      <w:r>
+        <w:rPr>
+          <w:rStyle w:val="Hyperlink"/>
+          <w:color w:val="2E74B5" w:themeColor="accent1" w:themeShade="BF"/>
+          <w:u w:val="none"/>
+        </w:rPr>
+        <w:t>mogelijke</w:t>
+      </w:r>
+      <w:proofErr w:type="spellEnd"/>
+      <w:r>
+        <w:rPr>
+          <w:rStyle w:val="Hyperlink"/>
+          <w:color w:val="2E74B5" w:themeColor="accent1" w:themeShade="BF"/>
+          <w:u w:val="none"/>
+        </w:rPr>
+        <w:t xml:space="preserve"> URI </w:t>
+      </w:r>
+      <w:proofErr w:type="spellStart"/>
+      <w:r>
+        <w:rPr>
+          <w:rStyle w:val="Hyperlink"/>
+          <w:color w:val="2E74B5" w:themeColor="accent1" w:themeShade="BF"/>
+          <w:u w:val="none"/>
+        </w:rPr>
+        <w:t>conflicten</w:t>
+      </w:r>
+      <w:proofErr w:type="spellEnd"/>
+      <w:r>
+        <w:rPr>
+          <w:lang w:val="nl-BE"/>
+        </w:rPr>
+        <w:fldChar w:fldCharType="end"/>
       </w:r>
       <w:r>
         <w:rPr>
           <w:lang w:val="nl-BE"/>
         </w:rPr>
         <w:t>.</w:t>
-      </w:r>
-      <w:r>
-        <w:rPr>
-          <w:lang w:val="nl-BE"/>
-        </w:rPr>
-        <w:t xml:space="preserve"> In geval dit tot een daadwerkelijk</w:t>
-      </w:r>
-      <w:r>
-        <w:rPr>
-          <w:lang w:val="nl-BE"/>
-        </w:rPr>
-        <w:t>e</w:t>
-      </w:r>
-      <w:r>
-        <w:rPr>
-          <w:lang w:val="nl-BE"/>
-        </w:rPr>
-        <w:t xml:space="preserve"> </w:t>
-      </w:r>
-      <w:r>
-        <w:rPr>
-          <w:lang w:val="nl-BE"/>
-        </w:rPr>
-        <w:t>URI conflict</w:t>
-      </w:r>
-      <w:r>
-        <w:rPr>
-          <w:lang w:val="nl-BE"/>
-        </w:rPr>
-        <w:t xml:space="preserve"> leidt, kan de gebruiker als alternatief een associatie met rollen gebruiken.</w:t>
       </w:r>
     </w:p>
     <w:p>
@@ -5365,6 +5469,13 @@
         </w:rPr>
         <w:t xml:space="preserve"> in </w:t>
       </w:r>
+      <w:r>
+        <w:rPr>
+          <w:rFonts w:eastAsia="Times New Roman"/>
+          <w:lang w:val="nl-BE"/>
+        </w:rPr>
+        <w:t xml:space="preserve">deelnemende </w:t>
+      </w:r>
       <w:proofErr w:type="spellStart"/>
       <w:r>
         <w:rPr>
@@ -7487,6 +7598,13 @@
         </w:rPr>
         <w:t xml:space="preserve"> in </w:t>
       </w:r>
+      <w:r>
+        <w:rPr>
+          <w:rFonts w:eastAsia="Times New Roman"/>
+          <w:lang w:val="nl-BE"/>
+        </w:rPr>
+        <w:t xml:space="preserve">deelnemende </w:t>
+      </w:r>
       <w:proofErr w:type="spellStart"/>
       <w:r>
         <w:rPr>
@@ -10181,7 +10299,21 @@
           <w:rFonts w:eastAsia="Times New Roman"/>
           <w:lang w:val="nl-BE"/>
         </w:rPr>
-        <w:t>Attributen in klassen</w:t>
+        <w:t xml:space="preserve">Attributen in </w:t>
+      </w:r>
+      <w:r>
+        <w:rPr>
+          <w:rFonts w:eastAsia="Times New Roman"/>
+          <w:lang w:val="nl-BE"/>
+        </w:rPr>
+        <w:t xml:space="preserve">deelnemende </w:t>
+      </w:r>
+      <w:r>
+        <w:rPr>
+          <w:rFonts w:eastAsia="Times New Roman"/>
+          <w:lang w:val="nl-BE"/>
+        </w:rPr>
+        <w:t>klassen</w:t>
       </w:r>
     </w:p>
     <w:p>
@@ -16411,14 +16543,20 @@
         <w:rPr>
           <w:lang w:val="nl-BE"/>
         </w:rPr>
-        <w:t>Attributen in klassen</w:t>
+        <w:t xml:space="preserve">Attributen in </w:t>
       </w:r>
       <w:r>
         <w:rPr>
           <w:rFonts w:eastAsia="Times New Roman"/>
           <w:lang w:val="nl-BE"/>
         </w:rPr>
-        <w:t xml:space="preserve"> (behalve associatieklasse)</w:t>
+        <w:t xml:space="preserve">deelnemende </w:t>
+      </w:r>
+      <w:r>
+        <w:rPr>
+          <w:lang w:val="nl-BE"/>
+        </w:rPr>
+        <w:t>klassen</w:t>
       </w:r>
     </w:p>
     <w:p>
@@ -17336,14 +17474,20 @@
         <w:rPr>
           <w:lang w:val="nl-BE"/>
         </w:rPr>
-        <w:t>Attributen in klassen</w:t>
+        <w:t xml:space="preserve">Attributen in </w:t>
       </w:r>
       <w:r>
         <w:rPr>
           <w:rFonts w:eastAsia="Times New Roman"/>
           <w:lang w:val="nl-BE"/>
         </w:rPr>
-        <w:t xml:space="preserve"> (behalve associatieklasse)</w:t>
+        <w:t xml:space="preserve">deelnemende </w:t>
+      </w:r>
+      <w:r>
+        <w:rPr>
+          <w:lang w:val="nl-BE"/>
+        </w:rPr>
+        <w:t>klassen</w:t>
       </w:r>
     </w:p>
     <w:p>
@@ -24233,14 +24377,20 @@
         <w:rPr>
           <w:lang w:val="nl-BE"/>
         </w:rPr>
-        <w:t>Attributen in klassen</w:t>
+        <w:t xml:space="preserve">Attributen in </w:t>
       </w:r>
       <w:r>
         <w:rPr>
           <w:rFonts w:eastAsia="Times New Roman"/>
           <w:lang w:val="nl-BE"/>
         </w:rPr>
-        <w:t xml:space="preserve"> (behalve associatieklasse)</w:t>
+        <w:t xml:space="preserve">deelnemende </w:t>
+      </w:r>
+      <w:r>
+        <w:rPr>
+          <w:lang w:val="nl-BE"/>
+        </w:rPr>
+        <w:t>klassen</w:t>
       </w:r>
     </w:p>
     <w:p>
@@ -31976,14 +32126,20 @@
         <w:rPr>
           <w:lang w:val="nl-BE"/>
         </w:rPr>
-        <w:t>Attributen in klassen</w:t>
+        <w:t xml:space="preserve">Attributen in </w:t>
       </w:r>
       <w:r>
         <w:rPr>
           <w:rFonts w:eastAsia="Times New Roman"/>
           <w:lang w:val="nl-BE"/>
         </w:rPr>
-        <w:t xml:space="preserve"> (behalve associatieklasse)</w:t>
+        <w:t xml:space="preserve">deelnemende </w:t>
+      </w:r>
+      <w:r>
+        <w:rPr>
+          <w:lang w:val="nl-BE"/>
+        </w:rPr>
+        <w:t>klassen</w:t>
       </w:r>
     </w:p>
     <w:p>
@@ -41763,7 +41919,32 @@
           <w:u w:val="none"/>
           <w:lang w:val="nl-BE"/>
         </w:rPr>
-        <w:t>B</w:t>
+        <w:t>Bbase</w:t>
+      </w:r>
+    </w:p>
+    <w:p>
+      <w:pPr>
+        <w:rPr>
+          <w:rStyle w:val="Hyperlink"/>
+          <w:rFonts w:ascii="Courier New" w:hAnsi="Courier New" w:cs="Courier New"/>
+          <w:color w:val="00B050"/>
+          <w:sz w:val="20"/>
+          <w:szCs w:val="20"/>
+          <w:u w:val="none"/>
+          <w:lang w:val="nl-BE"/>
+        </w:rPr>
+      </w:pPr>
+      <w:r>
+        <w:rPr>
+          <w:rStyle w:val="Hyperlink"/>
+          <w:rFonts w:ascii="Courier New" w:hAnsi="Courier New" w:cs="Courier New"/>
+          <w:color w:val="00B050"/>
+          <w:sz w:val="20"/>
+          <w:szCs w:val="20"/>
+          <w:u w:val="none"/>
+          <w:lang w:val="nl-BE"/>
+        </w:rPr>
+        <w:t>https://data.vlaanderen.be/ns/mijndomein#Heeft27</w:t>
       </w:r>
       <w:r>
         <w:rPr>
@@ -41777,30 +41958,17 @@
         </w:rPr>
         <w:t>base</w:t>
       </w:r>
-    </w:p>
-    <w:p>
-      <w:pPr>
-        <w:rPr>
-          <w:rStyle w:val="Hyperlink"/>
-          <w:rFonts w:ascii="Courier New" w:hAnsi="Courier New" w:cs="Courier New"/>
-          <w:color w:val="00B050"/>
-          <w:sz w:val="20"/>
-          <w:szCs w:val="20"/>
-          <w:u w:val="none"/>
-          <w:lang w:val="nl-BE"/>
-        </w:rPr>
-      </w:pPr>
-      <w:r>
-        <w:rPr>
-          <w:rStyle w:val="Hyperlink"/>
-          <w:rFonts w:ascii="Courier New" w:hAnsi="Courier New" w:cs="Courier New"/>
-          <w:color w:val="00B050"/>
-          <w:sz w:val="20"/>
-          <w:szCs w:val="20"/>
-          <w:u w:val="none"/>
-          <w:lang w:val="nl-BE"/>
-        </w:rPr>
-        <w:t>https://data.vlaanderen.be/ns/mijndomein#Heeft27</w:t>
+      <w:r>
+        <w:rPr>
+          <w:rStyle w:val="Hyperlink"/>
+          <w:rFonts w:ascii="Courier New" w:hAnsi="Courier New" w:cs="Courier New"/>
+          <w:color w:val="00B050"/>
+          <w:sz w:val="20"/>
+          <w:szCs w:val="20"/>
+          <w:u w:val="none"/>
+          <w:lang w:val="nl-BE"/>
+        </w:rPr>
+        <w:t>.k27</w:t>
       </w:r>
       <w:r>
         <w:rPr>
@@ -41824,30 +41992,6 @@
           <w:u w:val="none"/>
           <w:lang w:val="nl-BE"/>
         </w:rPr>
-        <w:t>.k27</w:t>
-      </w:r>
-      <w:r>
-        <w:rPr>
-          <w:rStyle w:val="Hyperlink"/>
-          <w:rFonts w:ascii="Courier New" w:hAnsi="Courier New" w:cs="Courier New"/>
-          <w:color w:val="00B050"/>
-          <w:sz w:val="20"/>
-          <w:szCs w:val="20"/>
-          <w:u w:val="none"/>
-          <w:lang w:val="nl-BE"/>
-        </w:rPr>
-        <w:t>base</w:t>
-      </w:r>
-      <w:r>
-        <w:rPr>
-          <w:rStyle w:val="Hyperlink"/>
-          <w:rFonts w:ascii="Courier New" w:hAnsi="Courier New" w:cs="Courier New"/>
-          <w:color w:val="00B050"/>
-          <w:sz w:val="20"/>
-          <w:szCs w:val="20"/>
-          <w:u w:val="none"/>
-          <w:lang w:val="nl-BE"/>
-        </w:rPr>
         <w:t>.</w:t>
       </w:r>
       <w:r>
@@ -42002,8 +42146,785 @@
         </w:rPr>
       </w:pPr>
     </w:p>
+    <w:p>
+      <w:pPr>
+        <w:rPr>
+          <w:rStyle w:val="Hyperlink"/>
+          <w:rFonts w:ascii="Courier New" w:hAnsi="Courier New" w:cs="Courier New"/>
+          <w:color w:val="auto"/>
+          <w:sz w:val="20"/>
+          <w:szCs w:val="20"/>
+          <w:u w:val="none"/>
+          <w:lang w:val="nl-BE"/>
+        </w:rPr>
+      </w:pPr>
+      <w:r>
+        <w:rPr>
+          <w:rStyle w:val="Hyperlink"/>
+          <w:rFonts w:ascii="Courier New" w:hAnsi="Courier New" w:cs="Courier New"/>
+          <w:color w:val="auto"/>
+          <w:sz w:val="20"/>
+          <w:szCs w:val="20"/>
+          <w:u w:val="none"/>
+          <w:lang w:val="nl-BE"/>
+        </w:rPr>
+        <w:br w:type="page"/>
+      </w:r>
+    </w:p>
+    <w:p>
+      <w:pPr>
+        <w:pStyle w:val="Heading1"/>
+        <w:rPr>
+          <w:rStyle w:val="Hyperlink"/>
+          <w:color w:val="2E74B5" w:themeColor="accent1" w:themeShade="BF"/>
+          <w:u w:val="none"/>
+        </w:rPr>
+      </w:pPr>
+      <w:bookmarkStart w:id="8" w:name="_Ref21349072"/>
+      <w:r>
+        <w:rPr>
+          <w:rStyle w:val="Hyperlink"/>
+          <w:color w:val="2E74B5" w:themeColor="accent1" w:themeShade="BF"/>
+          <w:u w:val="none"/>
+        </w:rPr>
+        <w:lastRenderedPageBreak/>
+        <w:t xml:space="preserve">Appendix 1: </w:t>
+      </w:r>
+      <w:r>
+        <w:rPr>
+          <w:rStyle w:val="Hyperlink"/>
+          <w:color w:val="2E74B5" w:themeColor="accent1" w:themeShade="BF"/>
+          <w:u w:val="none"/>
+        </w:rPr>
+        <w:t xml:space="preserve">mogelijke </w:t>
+      </w:r>
+      <w:r>
+        <w:rPr>
+          <w:rStyle w:val="Hyperlink"/>
+          <w:color w:val="2E74B5" w:themeColor="accent1" w:themeShade="BF"/>
+          <w:u w:val="none"/>
+        </w:rPr>
+        <w:t>URI conflicten</w:t>
+      </w:r>
+      <w:bookmarkEnd w:id="8"/>
+    </w:p>
+    <w:p>
+      <w:pPr>
+        <w:pStyle w:val="Heading2"/>
+        <w:rPr>
+          <w:lang w:val="nl-BE"/>
+        </w:rPr>
+      </w:pPr>
+      <w:r>
+        <w:rPr>
+          <w:lang w:val="nl-BE"/>
+        </w:rPr>
+        <w:t xml:space="preserve">Attributen in </w:t>
+      </w:r>
+      <w:r>
+        <w:rPr>
+          <w:lang w:val="nl-BE"/>
+        </w:rPr>
+        <w:t xml:space="preserve">deelnemende </w:t>
+      </w:r>
+      <w:r>
+        <w:rPr>
+          <w:lang w:val="nl-BE"/>
+        </w:rPr>
+        <w:t xml:space="preserve">klassen bij associaties zonder richtingspijl, met </w:t>
+      </w:r>
+      <w:proofErr w:type="spellStart"/>
+      <w:r>
+        <w:rPr>
+          <w:lang w:val="nl-BE"/>
+        </w:rPr>
+        <w:t>uri</w:t>
+      </w:r>
+      <w:proofErr w:type="spellEnd"/>
+      <w:r>
+        <w:rPr>
+          <w:lang w:val="nl-BE"/>
+        </w:rPr>
+        <w:t xml:space="preserve"> tag</w:t>
+      </w:r>
+    </w:p>
+    <w:p>
+      <w:pPr>
+        <w:rPr>
+          <w:lang w:val="nl-BE"/>
+        </w:rPr>
+      </w:pPr>
+      <w:r>
+        <w:rPr>
+          <w:lang w:val="nl-BE"/>
+        </w:rPr>
+        <w:t xml:space="preserve">Zowel voor associaties tussen twee klassen als voor </w:t>
+      </w:r>
+      <w:proofErr w:type="spellStart"/>
+      <w:r>
+        <w:rPr>
+          <w:lang w:val="nl-BE"/>
+        </w:rPr>
+        <w:t>self</w:t>
+      </w:r>
+      <w:proofErr w:type="spellEnd"/>
+      <w:r>
+        <w:rPr>
+          <w:lang w:val="nl-BE"/>
+        </w:rPr>
+        <w:t>-associaties.</w:t>
+      </w:r>
+    </w:p>
+    <w:p>
+      <w:pPr>
+        <w:rPr>
+          <w:lang w:val="nl-BE"/>
+        </w:rPr>
+      </w:pPr>
+      <w:r>
+        <w:rPr>
+          <w:lang w:val="nl-BE"/>
+        </w:rPr>
+        <w:t>Beide gegenereerde attributen zullen dezelfde URI krijgen</w:t>
+      </w:r>
+    </w:p>
+    <w:p>
+      <w:pPr>
+        <w:rPr>
+          <w:lang w:val="nl-BE"/>
+        </w:rPr>
+      </w:pPr>
+    </w:p>
+    <w:p>
+      <w:pPr>
+        <w:rPr>
+          <w:lang w:val="nl-BE"/>
+        </w:rPr>
+      </w:pPr>
+      <w:r>
+        <w:rPr>
+          <w:lang w:val="nl-BE"/>
+        </w:rPr>
+        <w:t>Voorbeelden:</w:t>
+      </w:r>
+    </w:p>
+    <w:p>
+      <w:pPr>
+        <w:rPr>
+          <w:lang w:val="nl-BE"/>
+        </w:rPr>
+      </w:pPr>
+      <w:r>
+        <w:rPr>
+          <w:noProof/>
+        </w:rPr>
+        <w:drawing>
+          <wp:inline distT="0" distB="0" distL="0" distR="0">
+            <wp:extent cx="5394960" cy="2816352"/>
+            <wp:effectExtent l="0" t="0" r="0" b="3175"/>
+            <wp:docPr id="1" name="Picture 1"/>
+            <wp:cNvGraphicFramePr>
+              <a:graphicFrameLocks xmlns:a="http://schemas.openxmlformats.org/drawingml/2006/main" noChangeAspect="1"/>
+            </wp:cNvGraphicFramePr>
+            <a:graphic xmlns:a="http://schemas.openxmlformats.org/drawingml/2006/main">
+              <a:graphicData uri="http://schemas.openxmlformats.org/drawingml/2006/picture">
+                <pic:pic xmlns:pic="http://schemas.openxmlformats.org/drawingml/2006/picture">
+                  <pic:nvPicPr>
+                    <pic:cNvPr id="1" name="UriConflict1.jpg"/>
+                    <pic:cNvPicPr/>
+                  </pic:nvPicPr>
+                  <pic:blipFill>
+                    <a:blip r:embed="rId132">
+                      <a:extLst>
+                        <a:ext uri="{28A0092B-C50C-407E-A947-70E740481C1C}">
+                          <a14:useLocalDpi xmlns:a14="http://schemas.microsoft.com/office/drawing/2010/main" val="0"/>
+                        </a:ext>
+                      </a:extLst>
+                    </a:blip>
+                    <a:stretch>
+                      <a:fillRect/>
+                    </a:stretch>
+                  </pic:blipFill>
+                  <pic:spPr>
+                    <a:xfrm>
+                      <a:off x="0" y="0"/>
+                      <a:ext cx="5394960" cy="2816352"/>
+                    </a:xfrm>
+                    <a:prstGeom prst="rect">
+                      <a:avLst/>
+                    </a:prstGeom>
+                  </pic:spPr>
+                </pic:pic>
+              </a:graphicData>
+            </a:graphic>
+          </wp:inline>
+        </w:drawing>
+      </w:r>
+    </w:p>
+    <w:p>
+      <w:pPr>
+        <w:pStyle w:val="ListParagraph"/>
+        <w:numPr>
+          <w:ilvl w:val="0"/>
+          <w:numId w:val="9"/>
+        </w:numPr>
+        <w:rPr>
+          <w:lang w:val="nl-BE"/>
+        </w:rPr>
+      </w:pPr>
+      <w:r>
+        <w:rPr>
+          <w:lang w:val="nl-BE"/>
+        </w:rPr>
+        <w:t>A</w:t>
+      </w:r>
+      <w:r>
+        <w:rPr>
+          <w:lang w:val="nl-BE"/>
+        </w:rPr>
+        <w:t>ttribuut gegenereerd in K02A vs. attribuut gegenereerd in K02B.</w:t>
+      </w:r>
+    </w:p>
+    <w:p>
+      <w:pPr>
+        <w:pStyle w:val="ListParagraph"/>
+        <w:numPr>
+          <w:ilvl w:val="0"/>
+          <w:numId w:val="9"/>
+        </w:numPr>
+        <w:rPr>
+          <w:lang w:val="nl-BE"/>
+        </w:rPr>
+      </w:pPr>
+      <w:r>
+        <w:rPr>
+          <w:lang w:val="nl-BE"/>
+        </w:rPr>
+        <w:t>Attribuut gegenereerd in K06A vs. attribuut gegenereerd in K06B.</w:t>
+      </w:r>
+    </w:p>
+    <w:p>
+      <w:pPr>
+        <w:pStyle w:val="ListParagraph"/>
+        <w:numPr>
+          <w:ilvl w:val="0"/>
+          <w:numId w:val="9"/>
+        </w:numPr>
+        <w:rPr>
+          <w:lang w:val="nl-BE"/>
+        </w:rPr>
+      </w:pPr>
+      <w:r>
+        <w:rPr>
+          <w:lang w:val="nl-BE"/>
+        </w:rPr>
+        <w:t>A</w:t>
+      </w:r>
+      <w:r>
+        <w:rPr>
+          <w:lang w:val="nl-BE"/>
+        </w:rPr>
+        <w:t>ttributen gegenereerd in K22</w:t>
+      </w:r>
+      <w:r>
+        <w:rPr>
+          <w:lang w:val="nl-BE"/>
+        </w:rPr>
+        <w:t>.</w:t>
+      </w:r>
+    </w:p>
+    <w:p>
+      <w:pPr>
+        <w:pStyle w:val="ListParagraph"/>
+        <w:numPr>
+          <w:ilvl w:val="0"/>
+          <w:numId w:val="9"/>
+        </w:numPr>
+        <w:rPr>
+          <w:lang w:val="nl-BE"/>
+        </w:rPr>
+      </w:pPr>
+      <w:r>
+        <w:rPr>
+          <w:lang w:val="nl-BE"/>
+        </w:rPr>
+        <w:t>Attributen gegenereerd in K26.</w:t>
+      </w:r>
+    </w:p>
+    <w:p>
+      <w:pPr>
+        <w:rPr>
+          <w:lang w:val="nl-BE"/>
+        </w:rPr>
+      </w:pPr>
+    </w:p>
+    <w:p>
+      <w:pPr>
+        <w:rPr>
+          <w:lang w:val="nl-BE"/>
+        </w:rPr>
+      </w:pPr>
+      <w:r>
+        <w:rPr>
+          <w:lang w:val="nl-BE"/>
+        </w:rPr>
+        <w:t>Oplossing:</w:t>
+      </w:r>
+    </w:p>
+    <w:p>
+      <w:pPr>
+        <w:rPr>
+          <w:lang w:val="nl-BE"/>
+        </w:rPr>
+      </w:pPr>
+      <w:r>
+        <w:rPr>
+          <w:noProof/>
+        </w:rPr>
+        <w:drawing>
+          <wp:inline distT="0" distB="0" distL="0" distR="0">
+            <wp:extent cx="4745736" cy="3264408"/>
+            <wp:effectExtent l="0" t="0" r="0" b="0"/>
+            <wp:docPr id="3" name="Picture 3"/>
+            <wp:cNvGraphicFramePr>
+              <a:graphicFrameLocks xmlns:a="http://schemas.openxmlformats.org/drawingml/2006/main" noChangeAspect="1"/>
+            </wp:cNvGraphicFramePr>
+            <a:graphic xmlns:a="http://schemas.openxmlformats.org/drawingml/2006/main">
+              <a:graphicData uri="http://schemas.openxmlformats.org/drawingml/2006/picture">
+                <pic:pic xmlns:pic="http://schemas.openxmlformats.org/drawingml/2006/picture">
+                  <pic:nvPicPr>
+                    <pic:cNvPr id="3" name="UriConflict1Oplossing.jpg"/>
+                    <pic:cNvPicPr/>
+                  </pic:nvPicPr>
+                  <pic:blipFill>
+                    <a:blip r:embed="rId133">
+                      <a:extLst>
+                        <a:ext uri="{28A0092B-C50C-407E-A947-70E740481C1C}">
+                          <a14:useLocalDpi xmlns:a14="http://schemas.microsoft.com/office/drawing/2010/main" val="0"/>
+                        </a:ext>
+                      </a:extLst>
+                    </a:blip>
+                    <a:stretch>
+                      <a:fillRect/>
+                    </a:stretch>
+                  </pic:blipFill>
+                  <pic:spPr>
+                    <a:xfrm>
+                      <a:off x="0" y="0"/>
+                      <a:ext cx="4745736" cy="3264408"/>
+                    </a:xfrm>
+                    <a:prstGeom prst="rect">
+                      <a:avLst/>
+                    </a:prstGeom>
+                  </pic:spPr>
+                </pic:pic>
+              </a:graphicData>
+            </a:graphic>
+          </wp:inline>
+        </w:drawing>
+      </w:r>
+    </w:p>
+    <w:p>
+      <w:pPr>
+        <w:pStyle w:val="ListParagraph"/>
+        <w:numPr>
+          <w:ilvl w:val="0"/>
+          <w:numId w:val="9"/>
+        </w:numPr>
+        <w:rPr>
+          <w:lang w:val="nl-BE"/>
+        </w:rPr>
+      </w:pPr>
+      <w:r>
+        <w:rPr>
+          <w:lang w:val="nl-BE"/>
+        </w:rPr>
+        <w:t>Schakel over</w:t>
+      </w:r>
+      <w:r>
+        <w:rPr>
+          <w:lang w:val="nl-BE"/>
+        </w:rPr>
+        <w:t xml:space="preserve"> van één associatienaam naar twee rollen</w:t>
+      </w:r>
+      <w:r>
+        <w:rPr>
+          <w:lang w:val="nl-BE"/>
+        </w:rPr>
+        <w:t>.</w:t>
+      </w:r>
+    </w:p>
+    <w:p>
+      <w:pPr>
+        <w:pStyle w:val="ListParagraph"/>
+        <w:numPr>
+          <w:ilvl w:val="0"/>
+          <w:numId w:val="9"/>
+        </w:numPr>
+        <w:rPr>
+          <w:lang w:val="nl-BE"/>
+        </w:rPr>
+      </w:pPr>
+      <w:r>
+        <w:rPr>
+          <w:lang w:val="nl-BE"/>
+        </w:rPr>
+        <w:t xml:space="preserve">Geef de beide rollen een unieke </w:t>
+      </w:r>
+      <w:proofErr w:type="spellStart"/>
+      <w:r>
+        <w:rPr>
+          <w:lang w:val="nl-BE"/>
+        </w:rPr>
+        <w:t>uri</w:t>
+      </w:r>
+      <w:proofErr w:type="spellEnd"/>
+      <w:r>
+        <w:rPr>
+          <w:lang w:val="nl-BE"/>
+        </w:rPr>
+        <w:t xml:space="preserve"> tag.</w:t>
+      </w:r>
+    </w:p>
+    <w:p>
+      <w:pPr>
+        <w:rPr>
+          <w:rStyle w:val="Hyperlink"/>
+          <w:rFonts w:ascii="Courier New" w:hAnsi="Courier New" w:cs="Courier New"/>
+          <w:color w:val="auto"/>
+          <w:sz w:val="20"/>
+          <w:szCs w:val="20"/>
+          <w:u w:val="none"/>
+          <w:lang w:val="nl-BE"/>
+        </w:rPr>
+      </w:pPr>
+    </w:p>
+    <w:p>
+      <w:pPr>
+        <w:pStyle w:val="Heading2"/>
+        <w:rPr>
+          <w:lang w:val="nl-BE"/>
+        </w:rPr>
+      </w:pPr>
+      <w:r>
+        <w:rPr>
+          <w:lang w:val="nl-BE"/>
+        </w:rPr>
+        <w:lastRenderedPageBreak/>
+        <w:t>Attributen in deelnemende klassen bij associaties zonder richtingspijl, met name tag</w:t>
+      </w:r>
+    </w:p>
+    <w:p>
+      <w:pPr>
+        <w:rPr>
+          <w:lang w:val="nl-BE"/>
+        </w:rPr>
+      </w:pPr>
+      <w:r>
+        <w:rPr>
+          <w:lang w:val="nl-BE"/>
+        </w:rPr>
+        <w:t xml:space="preserve">Enkel voor </w:t>
+      </w:r>
+      <w:proofErr w:type="spellStart"/>
+      <w:r>
+        <w:rPr>
+          <w:lang w:val="nl-BE"/>
+        </w:rPr>
+        <w:t>self</w:t>
+      </w:r>
+      <w:proofErr w:type="spellEnd"/>
+      <w:r>
+        <w:rPr>
+          <w:lang w:val="nl-BE"/>
+        </w:rPr>
+        <w:t>-associaties.</w:t>
+      </w:r>
+    </w:p>
+    <w:p>
+      <w:pPr>
+        <w:rPr>
+          <w:lang w:val="nl-BE"/>
+        </w:rPr>
+      </w:pPr>
+      <w:r>
+        <w:rPr>
+          <w:lang w:val="nl-BE"/>
+        </w:rPr>
+        <w:t>Beide gegenereerde attributen zullen dezelfde URI krijgen</w:t>
+      </w:r>
+    </w:p>
+    <w:p>
+      <w:pPr>
+        <w:rPr>
+          <w:lang w:val="nl-BE"/>
+        </w:rPr>
+      </w:pPr>
+    </w:p>
+    <w:p>
+      <w:pPr>
+        <w:rPr>
+          <w:lang w:val="nl-BE"/>
+        </w:rPr>
+      </w:pPr>
+      <w:r>
+        <w:rPr>
+          <w:lang w:val="nl-BE"/>
+        </w:rPr>
+        <w:t>Voorbeelden:</w:t>
+      </w:r>
+    </w:p>
+    <w:p>
+      <w:pPr>
+        <w:rPr>
+          <w:lang w:val="nl-BE"/>
+        </w:rPr>
+      </w:pPr>
+      <w:r>
+        <w:rPr>
+          <w:noProof/>
+        </w:rPr>
+        <w:drawing>
+          <wp:inline distT="0" distB="0" distL="0" distR="0">
+            <wp:extent cx="3108960" cy="2267712"/>
+            <wp:effectExtent l="0" t="0" r="0" b="0"/>
+            <wp:docPr id="18" name="Picture 18"/>
+            <wp:cNvGraphicFramePr>
+              <a:graphicFrameLocks xmlns:a="http://schemas.openxmlformats.org/drawingml/2006/main" noChangeAspect="1"/>
+            </wp:cNvGraphicFramePr>
+            <a:graphic xmlns:a="http://schemas.openxmlformats.org/drawingml/2006/main">
+              <a:graphicData uri="http://schemas.openxmlformats.org/drawingml/2006/picture">
+                <pic:pic xmlns:pic="http://schemas.openxmlformats.org/drawingml/2006/picture">
+                  <pic:nvPicPr>
+                    <pic:cNvPr id="18" name="UriConflict2.jpg"/>
+                    <pic:cNvPicPr/>
+                  </pic:nvPicPr>
+                  <pic:blipFill>
+                    <a:blip r:embed="rId134">
+                      <a:extLst>
+                        <a:ext uri="{28A0092B-C50C-407E-A947-70E740481C1C}">
+                          <a14:useLocalDpi xmlns:a14="http://schemas.microsoft.com/office/drawing/2010/main" val="0"/>
+                        </a:ext>
+                      </a:extLst>
+                    </a:blip>
+                    <a:stretch>
+                      <a:fillRect/>
+                    </a:stretch>
+                  </pic:blipFill>
+                  <pic:spPr>
+                    <a:xfrm>
+                      <a:off x="0" y="0"/>
+                      <a:ext cx="3108960" cy="2267712"/>
+                    </a:xfrm>
+                    <a:prstGeom prst="rect">
+                      <a:avLst/>
+                    </a:prstGeom>
+                  </pic:spPr>
+                </pic:pic>
+              </a:graphicData>
+            </a:graphic>
+          </wp:inline>
+        </w:drawing>
+      </w:r>
+    </w:p>
+    <w:p>
+      <w:pPr>
+        <w:pStyle w:val="ListParagraph"/>
+        <w:numPr>
+          <w:ilvl w:val="0"/>
+          <w:numId w:val="9"/>
+        </w:numPr>
+        <w:rPr>
+          <w:lang w:val="nl-BE"/>
+        </w:rPr>
+      </w:pPr>
+      <w:r>
+        <w:rPr>
+          <w:lang w:val="nl-BE"/>
+        </w:rPr>
+        <w:t>A</w:t>
+      </w:r>
+      <w:r>
+        <w:rPr>
+          <w:lang w:val="nl-BE"/>
+        </w:rPr>
+        <w:t>ttributen gegenereerd in K22.</w:t>
+      </w:r>
+    </w:p>
+    <w:p>
+      <w:pPr>
+        <w:pStyle w:val="ListParagraph"/>
+        <w:numPr>
+          <w:ilvl w:val="0"/>
+          <w:numId w:val="9"/>
+        </w:numPr>
+        <w:rPr>
+          <w:lang w:val="nl-BE"/>
+        </w:rPr>
+      </w:pPr>
+      <w:r>
+        <w:rPr>
+          <w:lang w:val="nl-BE"/>
+        </w:rPr>
+        <w:t>Attributen gegenereerd in K26.</w:t>
+      </w:r>
+    </w:p>
+    <w:p>
+      <w:pPr>
+        <w:rPr>
+          <w:lang w:val="nl-BE"/>
+        </w:rPr>
+      </w:pPr>
+    </w:p>
+    <w:p>
+      <w:pPr>
+        <w:rPr>
+          <w:lang w:val="nl-BE"/>
+        </w:rPr>
+      </w:pPr>
+      <w:r>
+        <w:rPr>
+          <w:lang w:val="nl-BE"/>
+        </w:rPr>
+        <w:t>Oplossing:</w:t>
+      </w:r>
+    </w:p>
+    <w:p>
+      <w:pPr>
+        <w:rPr>
+          <w:lang w:val="nl-BE"/>
+        </w:rPr>
+      </w:pPr>
+      <w:r>
+        <w:rPr>
+          <w:noProof/>
+        </w:rPr>
+        <w:drawing>
+          <wp:inline distT="0" distB="0" distL="0" distR="0">
+            <wp:extent cx="2542032" cy="2962656"/>
+            <wp:effectExtent l="0" t="0" r="0" b="9525"/>
+            <wp:docPr id="21" name="Picture 21"/>
+            <wp:cNvGraphicFramePr>
+              <a:graphicFrameLocks xmlns:a="http://schemas.openxmlformats.org/drawingml/2006/main" noChangeAspect="1"/>
+            </wp:cNvGraphicFramePr>
+            <a:graphic xmlns:a="http://schemas.openxmlformats.org/drawingml/2006/main">
+              <a:graphicData uri="http://schemas.openxmlformats.org/drawingml/2006/picture">
+                <pic:pic xmlns:pic="http://schemas.openxmlformats.org/drawingml/2006/picture">
+                  <pic:nvPicPr>
+                    <pic:cNvPr id="21" name="UriConflict2Oplossing.jpg"/>
+                    <pic:cNvPicPr/>
+                  </pic:nvPicPr>
+                  <pic:blipFill>
+                    <a:blip r:embed="rId135">
+                      <a:extLst>
+                        <a:ext uri="{28A0092B-C50C-407E-A947-70E740481C1C}">
+                          <a14:useLocalDpi xmlns:a14="http://schemas.microsoft.com/office/drawing/2010/main" val="0"/>
+                        </a:ext>
+                      </a:extLst>
+                    </a:blip>
+                    <a:stretch>
+                      <a:fillRect/>
+                    </a:stretch>
+                  </pic:blipFill>
+                  <pic:spPr>
+                    <a:xfrm>
+                      <a:off x="0" y="0"/>
+                      <a:ext cx="2542032" cy="2962656"/>
+                    </a:xfrm>
+                    <a:prstGeom prst="rect">
+                      <a:avLst/>
+                    </a:prstGeom>
+                  </pic:spPr>
+                </pic:pic>
+              </a:graphicData>
+            </a:graphic>
+          </wp:inline>
+        </w:drawing>
+      </w:r>
+    </w:p>
+    <w:p>
+      <w:pPr>
+        <w:pStyle w:val="ListParagraph"/>
+        <w:numPr>
+          <w:ilvl w:val="0"/>
+          <w:numId w:val="9"/>
+        </w:numPr>
+        <w:rPr>
+          <w:lang w:val="nl-BE"/>
+        </w:rPr>
+      </w:pPr>
+      <w:r>
+        <w:rPr>
+          <w:lang w:val="nl-BE"/>
+        </w:rPr>
+        <w:t>Schakel over van één associatienaam naar twee rollen</w:t>
+      </w:r>
+      <w:r>
+        <w:rPr>
+          <w:lang w:val="nl-BE"/>
+        </w:rPr>
+        <w:t>.</w:t>
+      </w:r>
+    </w:p>
+    <w:p>
+      <w:pPr>
+        <w:pStyle w:val="ListParagraph"/>
+        <w:numPr>
+          <w:ilvl w:val="0"/>
+          <w:numId w:val="9"/>
+        </w:numPr>
+        <w:rPr>
+          <w:lang w:val="nl-BE"/>
+        </w:rPr>
+      </w:pPr>
+      <w:r>
+        <w:rPr>
+          <w:lang w:val="nl-BE"/>
+        </w:rPr>
+        <w:t xml:space="preserve">Geef de beide rollen een unieke </w:t>
+      </w:r>
+      <w:r>
+        <w:rPr>
+          <w:lang w:val="nl-BE"/>
+        </w:rPr>
+        <w:t>name</w:t>
+      </w:r>
+      <w:r>
+        <w:rPr>
+          <w:lang w:val="nl-BE"/>
+        </w:rPr>
+        <w:t xml:space="preserve"> tag.</w:t>
+      </w:r>
+    </w:p>
+    <w:p>
+      <w:pPr>
+        <w:rPr>
+          <w:rStyle w:val="Hyperlink"/>
+          <w:rFonts w:ascii="Courier New" w:hAnsi="Courier New" w:cs="Courier New"/>
+          <w:color w:val="auto"/>
+          <w:sz w:val="20"/>
+          <w:szCs w:val="20"/>
+          <w:u w:val="none"/>
+          <w:lang w:val="nl-BE"/>
+        </w:rPr>
+      </w:pPr>
+    </w:p>
+    <w:p>
+      <w:pPr>
+        <w:rPr>
+          <w:lang w:val="nl-BE"/>
+        </w:rPr>
+      </w:pPr>
+    </w:p>
+    <w:p>
+      <w:pPr>
+        <w:rPr>
+          <w:lang w:val="nl-BE"/>
+        </w:rPr>
+      </w:pPr>
+    </w:p>
     <w:sectPr>
-      <w:footerReference w:type="default" r:id="rId132"/>
+      <w:footerReference w:type="default" r:id="rId136"/>
       <w:pgSz w:w="11906" w:h="16838" w:code="9"/>
       <w:pgMar w:top="720" w:right="720" w:bottom="720" w:left="720" w:header="720" w:footer="720" w:gutter="0"/>
       <w:cols w:space="720"/>
@@ -44279,7 +45200,7 @@
 </file>
 
 <file path=customXml/itemProps1.xml><?xml version="1.0" encoding="utf-8"?>
-<ds:datastoreItem xmlns:ds="http://schemas.openxmlformats.org/officeDocument/2006/customXml" ds:itemID="{BC9A1C1F-1F26-4062-812C-CF8DAABA77F7}">
+<ds:datastoreItem xmlns:ds="http://schemas.openxmlformats.org/officeDocument/2006/customXml" ds:itemID="{DF51ED24-80F1-4BE4-B671-4B8E7E7AD223}">
   <ds:schemaRefs>
     <ds:schemaRef ds:uri="http://schemas.openxmlformats.org/officeDocument/2006/bibliography"/>
   </ds:schemaRefs>

</xml_diff>